<commit_message>
Actualizado para segunda convocatoria
</commit_message>
<xml_diff>
--- a/reports/Student 3/D03/05 Requirements - Student #3.docx
+++ b/reports/Student 3/D03/05 Requirements - Student #3.docx
@@ -574,7 +574,10 @@
                   <w:t xml:space="preserve"> Sevilla,</w:t>
                 </w:r>
                 <w:r>
-                  <w:t xml:space="preserve"> May</w:t>
+                  <w:t xml:space="preserve"> </w:t>
+                </w:r>
+                <w:r>
+                  <w:t>June</w:t>
                 </w:r>
                 <w:r>
                   <w:t xml:space="preserve"> </w:t>
@@ -583,7 +586,7 @@
                   <w:t>2</w:t>
                 </w:r>
                 <w:r>
-                  <w:t>7</w:t>
+                  <w:t>2</w:t>
                 </w:r>
                 <w:r>
                   <w:t xml:space="preserve"> 2024</w:t>
@@ -6565,8 +6568,10 @@
     <w:rsid w:val="006D7E61"/>
     <w:rsid w:val="008231A4"/>
     <w:rsid w:val="008E292B"/>
+    <w:rsid w:val="00A04E96"/>
     <w:rsid w:val="00B26C94"/>
     <w:rsid w:val="00BC2E03"/>
+    <w:rsid w:val="00D17E88"/>
     <w:rsid w:val="00E944F1"/>
   </w:rsids>
   <m:mathPr>

</xml_diff>